<commit_message>
Add presentation and audio
</commit_message>
<xml_diff>
--- a/Script:Storyboard.docx
+++ b/Script:Storyboard.docx
@@ -18,8 +18,6 @@
     <w:p>
       <w:pPr>
         <w:rPr>
-          <w:b/>
-          <w:bCs/>
           <w:color w:val="000000" w:themeColor="text1"/>
         </w:rPr>
       </w:pPr>
@@ -27,43 +25,77 @@
         <w:rPr>
           <w:color w:val="000000" w:themeColor="text1"/>
         </w:rPr>
-        <w:t>My name is Tom and I am the sole member of the team ‘The lone Alpaca’</w:t>
+        <w:t xml:space="preserve">My name is Tom and I am the sole member of the team ‘The lone Alpaca’. My project is called SuperCattle and it is competing in ‘IoT insights for better regional agribusiness at scale’ and ‘The digital future of agriculture’. </w:t>
+      </w:r>
+    </w:p>
+    <w:p>
+      <w:pPr>
+        <w:rPr>
+          <w:color w:val="000000" w:themeColor="text1"/>
+        </w:rPr>
+      </w:pPr>
+      <w:r>
+        <w:rPr>
+          <w:color w:val="000000" w:themeColor="text1"/>
+          <w:lang w:val="en-US"/>
+        </w:rPr>
+        <w:t xml:space="preserve">The problem that this hack is attempting to resolve is that managers of the vast cattle stations that populate inland Australia do not know where to move </w:t>
       </w:r>
       <w:r>
         <w:rPr>
           <w:color w:val="000000" w:themeColor="text1"/>
-        </w:rPr>
-        <w:t>. My project is called SuperCattle and it is competing in ‘I</w:t>
+          <w:lang w:val="en-US"/>
+        </w:rPr>
+        <w:t>their</w:t>
       </w:r>
       <w:r>
         <w:rPr>
           <w:color w:val="000000" w:themeColor="text1"/>
-        </w:rPr>
-        <w:t>oT insights for better regional agribusiness at scale</w:t>
+          <w:lang w:val="en-US"/>
+        </w:rPr>
+        <w:t xml:space="preserve"> cattle. As they must be moved so that they have constant feeding or else the farmers are forced to purchase expensive feed.</w:t>
+      </w:r>
+    </w:p>
+    <w:p>
+      <w:pPr>
+        <w:rPr>
+          <w:color w:val="000000" w:themeColor="text1"/>
+        </w:rPr>
+      </w:pPr>
+      <w:r>
+        <w:rPr>
+          <w:color w:val="000000" w:themeColor="text1"/>
+          <w:lang w:val="en-US"/>
+        </w:rPr>
+        <w:t xml:space="preserve">The solution is to setup an array of devices </w:t>
       </w:r>
       <w:r>
         <w:rPr>
           <w:color w:val="000000" w:themeColor="text1"/>
-        </w:rPr>
-        <w:t>’ and ‘</w:t>
+          <w:lang w:val="en-US"/>
+        </w:rPr>
+        <w:t>connects</w:t>
       </w:r>
       <w:r>
         <w:rPr>
           <w:color w:val="000000" w:themeColor="text1"/>
-        </w:rPr>
-        <w:t>The digital future of agriculture</w:t>
+          <w:lang w:val="en-US"/>
+        </w:rPr>
+        <w:t xml:space="preserve"> via the 3G/4G network. The devices would use computer vision to evaluate the quality of the grass and share it back to the farmer so they can work out where to move their cattle. The device would be mounted on a fence or tree so it can see a large area. The device itself would be an Arduino, a camera and a solar panel as well as additional sensors such as temperature to further help the farmers.</w:t>
       </w:r>
+    </w:p>
+    <w:p>
+      <w:pPr>
+        <w:rPr>
+          <w:color w:val="000000" w:themeColor="text1"/>
+        </w:rPr>
+      </w:pPr>
       <w:r>
         <w:rPr>
           <w:color w:val="000000" w:themeColor="text1"/>
-        </w:rPr>
-        <w:t>’</w:t>
-      </w:r>
-      <w:r>
-        <w:rPr>
-          <w:color w:val="000000" w:themeColor="text1"/>
-        </w:rPr>
-        <w:t>. The idea of my project is to harness the power of Australia’s mobile network to allow cattle station managers to more efficiently organise the location of there cattle</w:t>
+          <w:lang w:val="en-US"/>
+        </w:rPr>
+        <w:t>A prototype of the computer vision was made using teachable machines, there are three categories for this model, good, for quality feedable grass, halfway, for grass that is likely feedable but for only a short period and dry, for un-feedable grass.</w:t>
       </w:r>
     </w:p>
     <w:p>

</xml_diff>